<commit_message>
Começo da estilização da home page
</commit_message>
<xml_diff>
--- a/docs/Backlog.docx
+++ b/docs/Backlog.docx
@@ -18,7 +18,7 @@
           <w:sz w:val="28"/>
           <w:szCs w:val="22"/>
         </w:rPr>
-        <w:t xml:space="preserve">Backlog (Projeto </w:t>
+        <w:t>Documentação</w:t>
       </w:r>
       <w:r>
         <w:rPr>
@@ -26,15 +26,7 @@
           <w:sz w:val="28"/>
           <w:szCs w:val="22"/>
         </w:rPr>
-        <w:t>Individual</w:t>
-      </w:r>
-      <w:r>
-        <w:rPr>
-          <w:b/>
-          <w:sz w:val="28"/>
-          <w:szCs w:val="22"/>
-        </w:rPr>
-        <w:t>)</w:t>
+        <w:t xml:space="preserve"> (Projeto Individual)</w:t>
       </w:r>
     </w:p>
     <w:p>
@@ -97,7 +89,7 @@
     <w:p>
       <w:pPr>
         <w:spacing w:line="360" w:lineRule="auto"/>
-        <w:jc w:val="both"/>
+        <w:jc w:val="center"/>
         <w:rPr>
           <w:b/>
           <w:bCs w:val="0"/>
@@ -112,15 +104,409 @@
           <w:sz w:val="28"/>
           <w:szCs w:val="24"/>
         </w:rPr>
-        <w:t>Backlog</w:t>
-      </w:r>
-      <w:r>
+        <w:t>Artes Marciais</w:t>
+      </w:r>
+    </w:p>
+    <w:p>
+      <w:pPr>
+        <w:spacing w:line="360" w:lineRule="auto"/>
+        <w:jc w:val="both"/>
+        <w:rPr>
+          <w:color w:val="202122"/>
+          <w:sz w:val="21"/>
+          <w:shd w:val="clear" w:color="auto" w:fill="FFFFFF"/>
+        </w:rPr>
+      </w:pPr>
+      <w:r>
+        <w:rPr>
+          <w:szCs w:val="22"/>
+        </w:rPr>
+        <w:tab/>
+      </w:r>
+      <w:r>
+        <w:rPr>
+          <w:color w:val="202122"/>
+          <w:sz w:val="22"/>
+          <w:szCs w:val="22"/>
+          <w:shd w:val="clear" w:color="auto" w:fill="FFFFFF"/>
+        </w:rPr>
+        <w:t>Artes marciais</w:t>
+      </w:r>
+      <w:r>
+        <w:rPr>
+          <w:color w:val="202122"/>
+          <w:sz w:val="22"/>
+          <w:szCs w:val="22"/>
+          <w:shd w:val="clear" w:color="auto" w:fill="FFFFFF"/>
+        </w:rPr>
+        <w:t xml:space="preserve"> são técnicas e práticas</w:t>
+      </w:r>
+      <w:r>
+        <w:rPr>
+          <w:color w:val="202122"/>
+          <w:sz w:val="22"/>
+          <w:szCs w:val="22"/>
+          <w:shd w:val="clear" w:color="auto" w:fill="FFFFFF"/>
+        </w:rPr>
+        <w:t xml:space="preserve"> físicas e mentais</w:t>
+      </w:r>
+      <w:r>
+        <w:rPr>
+          <w:color w:val="202122"/>
+          <w:sz w:val="22"/>
+          <w:szCs w:val="22"/>
+          <w:shd w:val="clear" w:color="auto" w:fill="FFFFFF"/>
+        </w:rPr>
+        <w:t xml:space="preserve"> </w:t>
+      </w:r>
+      <w:r>
+        <w:rPr>
+          <w:color w:val="202122"/>
+          <w:sz w:val="22"/>
+          <w:szCs w:val="22"/>
+          <w:shd w:val="clear" w:color="auto" w:fill="FFFFFF"/>
+        </w:rPr>
+        <w:t xml:space="preserve">divididas em diferentes graus, com o objetivo de desenvolvimento de seus praticantes para que possam </w:t>
+      </w:r>
+      <w:r>
+        <w:rPr>
+          <w:color w:val="202122"/>
+          <w:sz w:val="22"/>
+          <w:szCs w:val="22"/>
+          <w:shd w:val="clear" w:color="auto" w:fill="FFFFFF"/>
+        </w:rPr>
+        <w:t xml:space="preserve">se </w:t>
+      </w:r>
+      <w:r>
+        <w:rPr>
+          <w:color w:val="202122"/>
+          <w:sz w:val="22"/>
+          <w:szCs w:val="22"/>
+          <w:shd w:val="clear" w:color="auto" w:fill="FFFFFF"/>
+        </w:rPr>
+        <w:t>defender</w:t>
+      </w:r>
+      <w:r>
+        <w:rPr>
+          <w:color w:val="202122"/>
+          <w:sz w:val="22"/>
+          <w:szCs w:val="22"/>
+          <w:shd w:val="clear" w:color="auto" w:fill="FFFFFF"/>
+        </w:rPr>
+        <w:t xml:space="preserve"> ou submeter o adversário e expressar um ideal. </w:t>
+      </w:r>
+      <w:r>
+        <w:rPr>
+          <w:color w:val="202122"/>
+          <w:sz w:val="21"/>
+          <w:shd w:val="clear" w:color="auto" w:fill="FFFFFF"/>
+        </w:rPr>
+        <w:t>Artes marciais também são praticadas como modalidades de cunho esportivo</w:t>
+      </w:r>
+      <w:r>
+        <w:rPr>
+          <w:color w:val="202122"/>
+          <w:sz w:val="21"/>
+          <w:shd w:val="clear" w:color="auto" w:fill="FFFFFF"/>
+        </w:rPr>
+        <w:t xml:space="preserve"> </w:t>
+      </w:r>
+    </w:p>
+    <w:p>
+      <w:pPr>
+        <w:spacing w:line="360" w:lineRule="auto"/>
+        <w:jc w:val="both"/>
+        <w:rPr>
+          <w:color w:val="202122"/>
+          <w:sz w:val="21"/>
+          <w:shd w:val="clear" w:color="auto" w:fill="FFFFFF"/>
+        </w:rPr>
+      </w:pPr>
+      <w:r>
+        <w:rPr>
+          <w:color w:val="202122"/>
+          <w:sz w:val="21"/>
+          <w:shd w:val="clear" w:color="auto" w:fill="FFFFFF"/>
+        </w:rPr>
+        <w:tab/>
+      </w:r>
+      <w:r>
+        <w:rPr>
+          <w:color w:val="202122"/>
+          <w:sz w:val="21"/>
+          <w:shd w:val="clear" w:color="auto" w:fill="FFFFFF"/>
+        </w:rPr>
+        <w:t xml:space="preserve">O termo "arte marcial" ou "arte da guerra" tem origem ocidental, quando na Roma antiga o deus </w:t>
+      </w:r>
+      <w:proofErr w:type="spellStart"/>
+      <w:r>
+        <w:rPr>
+          <w:color w:val="202122"/>
+          <w:sz w:val="21"/>
+          <w:shd w:val="clear" w:color="auto" w:fill="FFFFFF"/>
+        </w:rPr>
+        <w:t>grego-romano</w:t>
+      </w:r>
+      <w:proofErr w:type="spellEnd"/>
+      <w:r>
+        <w:rPr>
+          <w:color w:val="202122"/>
+          <w:sz w:val="21"/>
+          <w:shd w:val="clear" w:color="auto" w:fill="FFFFFF"/>
+        </w:rPr>
+        <w:t xml:space="preserve"> da guerra Marte/Ares ensinou a técnica de luta ao ser humano. Na Roma eram artes militares ensinadas aos homens, de acordo com a legião que atuava no exército do império, para o confronto direto ou corpo a corpo.</w:t>
+      </w:r>
+    </w:p>
+    <w:p>
+      <w:pPr>
+        <w:spacing w:line="360" w:lineRule="auto"/>
+        <w:jc w:val="both"/>
+        <w:rPr>
+          <w:color w:val="202122"/>
+          <w:sz w:val="21"/>
+          <w:shd w:val="clear" w:color="auto" w:fill="FFFFFF"/>
+        </w:rPr>
+      </w:pPr>
+      <w:r>
+        <w:rPr>
+          <w:color w:val="202122"/>
+          <w:sz w:val="21"/>
+          <w:shd w:val="clear" w:color="auto" w:fill="FFFFFF"/>
+        </w:rPr>
+        <w:tab/>
+      </w:r>
+      <w:proofErr w:type="spellStart"/>
+      <w:r>
+        <w:rPr>
+          <w:color w:val="202122"/>
+          <w:sz w:val="21"/>
+          <w:shd w:val="clear" w:color="auto" w:fill="FFFFFF"/>
+        </w:rPr>
+        <w:t>Bushido</w:t>
+      </w:r>
+      <w:proofErr w:type="spellEnd"/>
+      <w:r>
+        <w:rPr>
+          <w:color w:val="202122"/>
+          <w:sz w:val="21"/>
+          <w:shd w:val="clear" w:color="auto" w:fill="FFFFFF"/>
+        </w:rPr>
+        <w:t xml:space="preserve">, caminho do guerreiro, </w:t>
+      </w:r>
+      <w:proofErr w:type="spellStart"/>
+      <w:r>
+        <w:rPr>
+          <w:color w:val="202122"/>
+          <w:sz w:val="21"/>
+          <w:shd w:val="clear" w:color="auto" w:fill="FFFFFF"/>
+        </w:rPr>
+        <w:t>Wushu</w:t>
+      </w:r>
+      <w:proofErr w:type="spellEnd"/>
+      <w:r>
+        <w:rPr>
+          <w:color w:val="202122"/>
+          <w:sz w:val="21"/>
+          <w:shd w:val="clear" w:color="auto" w:fill="FFFFFF"/>
+        </w:rPr>
+        <w:t xml:space="preserve">, </w:t>
+      </w:r>
+      <w:r>
+        <w:rPr>
+          <w:color w:val="202122"/>
+          <w:sz w:val="21"/>
+          <w:shd w:val="clear" w:color="auto" w:fill="FFFFFF"/>
+        </w:rPr>
+        <w:t>a arte de dominar a guerra</w:t>
+      </w:r>
+      <w:r>
+        <w:rPr>
+          <w:color w:val="202122"/>
+          <w:sz w:val="21"/>
+          <w:shd w:val="clear" w:color="auto" w:fill="FFFFFF"/>
+        </w:rPr>
+        <w:t xml:space="preserve"> ou parar a guerra, são traduções orientais para o significado de artes marciais </w:t>
+      </w:r>
+    </w:p>
+    <w:p>
+      <w:pPr>
+        <w:spacing w:line="360" w:lineRule="auto"/>
+        <w:jc w:val="both"/>
+        <w:rPr>
+          <w:szCs w:val="22"/>
+        </w:rPr>
+      </w:pPr>
+      <w:r>
+        <w:rPr>
+          <w:color w:val="202122"/>
+          <w:sz w:val="21"/>
+          <w:shd w:val="clear" w:color="auto" w:fill="FFFFFF"/>
+        </w:rPr>
+        <w:tab/>
+        <w:t xml:space="preserve">Não conseguimos datar com exatidão um </w:t>
+      </w:r>
+      <w:r>
+        <w:rPr>
+          <w:color w:val="202122"/>
+          <w:sz w:val="21"/>
+          <w:shd w:val="clear" w:color="auto" w:fill="FFFFFF"/>
+        </w:rPr>
+        <w:t>início</w:t>
+      </w:r>
+      <w:r>
+        <w:rPr>
+          <w:color w:val="202122"/>
+          <w:sz w:val="21"/>
+          <w:shd w:val="clear" w:color="auto" w:fill="FFFFFF"/>
+        </w:rPr>
+        <w:t xml:space="preserve"> para a </w:t>
+      </w:r>
+      <w:proofErr w:type="gramStart"/>
+      <w:r>
+        <w:rPr>
+          <w:color w:val="202122"/>
+          <w:sz w:val="21"/>
+          <w:shd w:val="clear" w:color="auto" w:fill="FFFFFF"/>
+        </w:rPr>
+        <w:t>pratica</w:t>
+      </w:r>
+      <w:proofErr w:type="gramEnd"/>
+      <w:r>
+        <w:rPr>
+          <w:color w:val="202122"/>
+          <w:sz w:val="21"/>
+          <w:shd w:val="clear" w:color="auto" w:fill="FFFFFF"/>
+        </w:rPr>
+        <w:t xml:space="preserve"> das artes marciais, mas as mais antigas seriam o kung-fu com mais de 5mil anos de prática na china, </w:t>
+      </w:r>
+      <w:proofErr w:type="spellStart"/>
+      <w:r>
+        <w:rPr>
+          <w:color w:val="202122"/>
+          <w:sz w:val="21"/>
+          <w:shd w:val="clear" w:color="auto" w:fill="FFFFFF"/>
+        </w:rPr>
+        <w:t>Kalaripayattu</w:t>
+      </w:r>
+      <w:proofErr w:type="spellEnd"/>
+      <w:r>
+        <w:rPr>
+          <w:color w:val="202122"/>
+          <w:sz w:val="21"/>
+          <w:shd w:val="clear" w:color="auto" w:fill="FFFFFF"/>
+        </w:rPr>
+        <w:t xml:space="preserve"> na Índia e até algumas técnicas de imobilização praticadas por guardar reais na Mesopotâmia.</w:t>
+      </w:r>
+    </w:p>
+    <w:p>
+      <w:pPr>
+        <w:spacing w:line="360" w:lineRule="auto"/>
+        <w:jc w:val="center"/>
+        <w:rPr>
+          <w:bCs w:val="0"/>
+        </w:rPr>
+      </w:pPr>
+    </w:p>
+    <w:p>
+      <w:pPr>
+        <w:spacing w:line="360" w:lineRule="auto"/>
+        <w:jc w:val="center"/>
+        <w:rPr>
+          <w:bCs w:val="0"/>
+        </w:rPr>
+      </w:pPr>
+    </w:p>
+    <w:p>
+      <w:pPr>
+        <w:spacing w:line="360" w:lineRule="auto"/>
+        <w:jc w:val="center"/>
+        <w:rPr>
+          <w:b/>
+        </w:rPr>
+      </w:pPr>
+    </w:p>
+    <w:p>
+      <w:pPr>
+        <w:spacing w:line="360" w:lineRule="auto"/>
+        <w:jc w:val="center"/>
+        <w:rPr>
+          <w:bCs w:val="0"/>
+        </w:rPr>
+      </w:pPr>
+    </w:p>
+    <w:p>
+      <w:pPr>
+        <w:spacing w:line="360" w:lineRule="auto"/>
+        <w:jc w:val="center"/>
+        <w:rPr>
+          <w:bCs w:val="0"/>
+        </w:rPr>
+      </w:pPr>
+    </w:p>
+    <w:p>
+      <w:pPr>
+        <w:spacing w:line="360" w:lineRule="auto"/>
+        <w:jc w:val="center"/>
+        <w:rPr>
+          <w:bCs w:val="0"/>
+        </w:rPr>
+      </w:pPr>
+    </w:p>
+    <w:p>
+      <w:pPr>
+        <w:spacing w:line="360" w:lineRule="auto"/>
+        <w:jc w:val="center"/>
+        <w:rPr>
+          <w:bCs w:val="0"/>
+        </w:rPr>
+      </w:pPr>
+    </w:p>
+    <w:p>
+      <w:pPr>
+        <w:spacing w:line="360" w:lineRule="auto"/>
+        <w:jc w:val="center"/>
+        <w:rPr>
+          <w:bCs w:val="0"/>
+        </w:rPr>
+      </w:pPr>
+    </w:p>
+    <w:p>
+      <w:pPr>
+        <w:spacing w:line="360" w:lineRule="auto"/>
+        <w:jc w:val="center"/>
+        <w:rPr>
+          <w:bCs w:val="0"/>
+        </w:rPr>
+      </w:pPr>
+    </w:p>
+    <w:p>
+      <w:pPr>
+        <w:spacing w:line="360" w:lineRule="auto"/>
+        <w:jc w:val="both"/>
         <w:rPr>
           <w:b/>
           <w:bCs w:val="0"/>
           <w:sz w:val="28"/>
           <w:szCs w:val="24"/>
         </w:rPr>
+      </w:pPr>
+      <w:r>
+        <w:rPr>
+          <w:b/>
+          <w:bCs w:val="0"/>
+          <w:sz w:val="28"/>
+          <w:szCs w:val="24"/>
+        </w:rPr>
+        <w:lastRenderedPageBreak/>
+        <w:t>Backlog</w:t>
+      </w:r>
+      <w:r>
+        <w:rPr>
+          <w:b/>
+          <w:bCs w:val="0"/>
+          <w:sz w:val="28"/>
+          <w:szCs w:val="24"/>
+        </w:rPr>
         <w:t xml:space="preserve"> do Projeto</w:t>
       </w:r>
     </w:p>
@@ -155,13 +541,7 @@
         <w:rPr>
           <w:szCs w:val="22"/>
         </w:rPr>
-        <w:t>- A</w:t>
-      </w:r>
-      <w:r>
-        <w:rPr>
-          <w:szCs w:val="22"/>
-        </w:rPr>
-        <w:t>rtigos sobre artes marciais, filosofia marcial e representação deles na cultura POP</w:t>
+        <w:t>- Artigos sobre artes marciais, filosofia marcial e representação deles na cultura POP</w:t>
       </w:r>
     </w:p>
     <w:p>
@@ -246,13 +626,7 @@
         <w:rPr>
           <w:szCs w:val="22"/>
         </w:rPr>
-        <w:t>-</w:t>
-      </w:r>
-      <w:r>
-        <w:rPr>
-          <w:szCs w:val="22"/>
-        </w:rPr>
-        <w:t xml:space="preserve"> Localização de academias próximas</w:t>
+        <w:t xml:space="preserve">- Fórum de discussão </w:t>
       </w:r>
     </w:p>
     <w:p>
@@ -295,7 +669,7 @@
         <w:rPr>
           <w:szCs w:val="22"/>
         </w:rPr>
-        <w:t xml:space="preserve">- Fórum de discussão </w:t>
+        <w:t>- Localização de academias próximas</w:t>
       </w:r>
     </w:p>
     <w:p>
@@ -489,6 +863,7 @@
     <w:lsdException w:name="HTML Sample" w:semiHidden="1" w:unhideWhenUsed="1"/>
     <w:lsdException w:name="HTML Typewriter" w:semiHidden="1" w:unhideWhenUsed="1"/>
     <w:lsdException w:name="HTML Variable" w:semiHidden="1" w:unhideWhenUsed="1"/>
+    <w:lsdException w:name="Normal Table" w:semiHidden="1" w:unhideWhenUsed="1"/>
     <w:lsdException w:name="annotation subject" w:semiHidden="1" w:unhideWhenUsed="1"/>
     <w:lsdException w:name="No List" w:semiHidden="1" w:unhideWhenUsed="1"/>
     <w:lsdException w:name="Outline List 1" w:semiHidden="1" w:unhideWhenUsed="1"/>
@@ -535,8 +910,10 @@
     <w:lsdException w:name="Table Subtle 2" w:semiHidden="1" w:unhideWhenUsed="1"/>
     <w:lsdException w:name="Table Web 1" w:semiHidden="1" w:unhideWhenUsed="1"/>
     <w:lsdException w:name="Table Web 2" w:semiHidden="1" w:unhideWhenUsed="1"/>
+    <w:lsdException w:name="Table Web 3" w:semiHidden="1" w:unhideWhenUsed="1"/>
     <w:lsdException w:name="Balloon Text" w:semiHidden="1" w:unhideWhenUsed="1"/>
     <w:lsdException w:name="Table Grid" w:uiPriority="39"/>
+    <w:lsdException w:name="Table Theme" w:semiHidden="1" w:unhideWhenUsed="1"/>
     <w:lsdException w:name="Placeholder Text" w:semiHidden="1"/>
     <w:lsdException w:name="No Spacing" w:uiPriority="1" w:qFormat="1"/>
     <w:lsdException w:name="Light Shading" w:uiPriority="60"/>

</xml_diff>

<commit_message>
Adicionando os textos as páginas
</commit_message>
<xml_diff>
--- a/docs/Backlog.docx
+++ b/docs/Backlog.docx
@@ -130,7 +130,7 @@
           <w:szCs w:val="22"/>
           <w:shd w:val="clear" w:color="auto" w:fill="FFFFFF"/>
         </w:rPr>
-        <w:t>Artes marciais</w:t>
+        <w:t xml:space="preserve">Artes marciais são técnicas e práticas físicas e mentais divididas em diferentes graus, com o objetivo de desenvolvimento de seus praticantes para que possam </w:t>
       </w:r>
       <w:r>
         <w:rPr>
@@ -139,7 +139,7 @@
           <w:szCs w:val="22"/>
           <w:shd w:val="clear" w:color="auto" w:fill="FFFFFF"/>
         </w:rPr>
-        <w:t xml:space="preserve"> são técnicas e práticas</w:t>
+        <w:t xml:space="preserve">se </w:t>
       </w:r>
       <w:r>
         <w:rPr>
@@ -148,7 +148,7 @@
           <w:szCs w:val="22"/>
           <w:shd w:val="clear" w:color="auto" w:fill="FFFFFF"/>
         </w:rPr>
-        <w:t xml:space="preserve"> físicas e mentais</w:t>
+        <w:t>defender</w:t>
       </w:r>
       <w:r>
         <w:rPr>
@@ -157,42 +157,6 @@
           <w:szCs w:val="22"/>
           <w:shd w:val="clear" w:color="auto" w:fill="FFFFFF"/>
         </w:rPr>
-        <w:t xml:space="preserve"> </w:t>
-      </w:r>
-      <w:r>
-        <w:rPr>
-          <w:color w:val="202122"/>
-          <w:sz w:val="22"/>
-          <w:szCs w:val="22"/>
-          <w:shd w:val="clear" w:color="auto" w:fill="FFFFFF"/>
-        </w:rPr>
-        <w:t xml:space="preserve">divididas em diferentes graus, com o objetivo de desenvolvimento de seus praticantes para que possam </w:t>
-      </w:r>
-      <w:r>
-        <w:rPr>
-          <w:color w:val="202122"/>
-          <w:sz w:val="22"/>
-          <w:szCs w:val="22"/>
-          <w:shd w:val="clear" w:color="auto" w:fill="FFFFFF"/>
-        </w:rPr>
-        <w:t xml:space="preserve">se </w:t>
-      </w:r>
-      <w:r>
-        <w:rPr>
-          <w:color w:val="202122"/>
-          <w:sz w:val="22"/>
-          <w:szCs w:val="22"/>
-          <w:shd w:val="clear" w:color="auto" w:fill="FFFFFF"/>
-        </w:rPr>
-        <w:t>defender</w:t>
-      </w:r>
-      <w:r>
-        <w:rPr>
-          <w:color w:val="202122"/>
-          <w:sz w:val="22"/>
-          <w:szCs w:val="22"/>
-          <w:shd w:val="clear" w:color="auto" w:fill="FFFFFF"/>
-        </w:rPr>
         <w:t xml:space="preserve"> ou submeter o adversário e expressar um ideal. </w:t>
       </w:r>
       <w:r>
@@ -209,7 +173,7 @@
           <w:sz w:val="21"/>
           <w:shd w:val="clear" w:color="auto" w:fill="FFFFFF"/>
         </w:rPr>
-        <w:t xml:space="preserve"> </w:t>
+        <w:t>.</w:t>
       </w:r>
     </w:p>
     <w:p>
@@ -236,25 +200,55 @@
           <w:sz w:val="21"/>
           <w:shd w:val="clear" w:color="auto" w:fill="FFFFFF"/>
         </w:rPr>
-        <w:t xml:space="preserve">O termo "arte marcial" ou "arte da guerra" tem origem ocidental, quando na Roma antiga o deus </w:t>
-      </w:r>
-      <w:proofErr w:type="spellStart"/>
-      <w:r>
-        <w:rPr>
-          <w:color w:val="202122"/>
-          <w:sz w:val="21"/>
-          <w:shd w:val="clear" w:color="auto" w:fill="FFFFFF"/>
-        </w:rPr>
-        <w:t>grego-romano</w:t>
-      </w:r>
-      <w:proofErr w:type="spellEnd"/>
-      <w:r>
-        <w:rPr>
-          <w:color w:val="202122"/>
-          <w:sz w:val="21"/>
-          <w:shd w:val="clear" w:color="auto" w:fill="FFFFFF"/>
-        </w:rPr>
-        <w:t xml:space="preserve"> da guerra Marte/Ares ensinou a técnica de luta ao ser humano. Na Roma eram artes militares ensinadas aos homens, de acordo com a legião que atuava no exército do império, para o confronto direto ou corpo a corpo.</w:t>
+        <w:t xml:space="preserve">O termo "arte marcial" ou "arte da guerra" tem origem ocidental, quando na Roma antiga o deus grego-romano da guerra </w:t>
+      </w:r>
+      <w:r>
+        <w:rPr>
+          <w:color w:val="202122"/>
+          <w:sz w:val="21"/>
+          <w:shd w:val="clear" w:color="auto" w:fill="FFFFFF"/>
+        </w:rPr>
+        <w:t>Ares</w:t>
+      </w:r>
+      <w:r>
+        <w:rPr>
+          <w:color w:val="202122"/>
+          <w:sz w:val="21"/>
+          <w:shd w:val="clear" w:color="auto" w:fill="FFFFFF"/>
+        </w:rPr>
+        <w:t>/</w:t>
+      </w:r>
+      <w:r>
+        <w:rPr>
+          <w:color w:val="202122"/>
+          <w:sz w:val="21"/>
+          <w:shd w:val="clear" w:color="auto" w:fill="FFFFFF"/>
+        </w:rPr>
+        <w:t>Ma</w:t>
+      </w:r>
+      <w:r>
+        <w:rPr>
+          <w:color w:val="202122"/>
+          <w:sz w:val="21"/>
+          <w:shd w:val="clear" w:color="auto" w:fill="FFFFFF"/>
+        </w:rPr>
+        <w:t>r</w:t>
+      </w:r>
+      <w:r>
+        <w:rPr>
+          <w:color w:val="202122"/>
+          <w:sz w:val="21"/>
+          <w:shd w:val="clear" w:color="auto" w:fill="FFFFFF"/>
+        </w:rPr>
+        <w:t>t</w:t>
+      </w:r>
+      <w:r>
+        <w:rPr>
+          <w:color w:val="202122"/>
+          <w:sz w:val="21"/>
+          <w:shd w:val="clear" w:color="auto" w:fill="FFFFFF"/>
+        </w:rPr>
+        <w:t>e ensinou a técnica de luta ao ser humano. Na Roma eram artes militares ensinadas aos homens, de acordo com a legião que atuava no exército do império, para o confronto direto ou corpo a corpo.</w:t>
       </w:r>
     </w:p>
     <w:p>
@@ -274,58 +268,7 @@
           <w:shd w:val="clear" w:color="auto" w:fill="FFFFFF"/>
         </w:rPr>
         <w:tab/>
-      </w:r>
-      <w:proofErr w:type="spellStart"/>
-      <w:r>
-        <w:rPr>
-          <w:color w:val="202122"/>
-          <w:sz w:val="21"/>
-          <w:shd w:val="clear" w:color="auto" w:fill="FFFFFF"/>
-        </w:rPr>
-        <w:t>Bushido</w:t>
-      </w:r>
-      <w:proofErr w:type="spellEnd"/>
-      <w:r>
-        <w:rPr>
-          <w:color w:val="202122"/>
-          <w:sz w:val="21"/>
-          <w:shd w:val="clear" w:color="auto" w:fill="FFFFFF"/>
-        </w:rPr>
-        <w:t xml:space="preserve">, caminho do guerreiro, </w:t>
-      </w:r>
-      <w:proofErr w:type="spellStart"/>
-      <w:r>
-        <w:rPr>
-          <w:color w:val="202122"/>
-          <w:sz w:val="21"/>
-          <w:shd w:val="clear" w:color="auto" w:fill="FFFFFF"/>
-        </w:rPr>
-        <w:t>Wushu</w:t>
-      </w:r>
-      <w:proofErr w:type="spellEnd"/>
-      <w:r>
-        <w:rPr>
-          <w:color w:val="202122"/>
-          <w:sz w:val="21"/>
-          <w:shd w:val="clear" w:color="auto" w:fill="FFFFFF"/>
-        </w:rPr>
-        <w:t xml:space="preserve">, </w:t>
-      </w:r>
-      <w:r>
-        <w:rPr>
-          <w:color w:val="202122"/>
-          <w:sz w:val="21"/>
-          <w:shd w:val="clear" w:color="auto" w:fill="FFFFFF"/>
-        </w:rPr>
-        <w:t>a arte de dominar a guerra</w:t>
-      </w:r>
-      <w:r>
-        <w:rPr>
-          <w:color w:val="202122"/>
-          <w:sz w:val="21"/>
-          <w:shd w:val="clear" w:color="auto" w:fill="FFFFFF"/>
-        </w:rPr>
-        <w:t xml:space="preserve"> ou parar a guerra, são traduções orientais para o significado de artes marciais </w:t>
+        <w:t xml:space="preserve">Bushido, caminho do guerreiro, Wushu, a arte de dominar a guerra ou parar a guerra, são traduções orientais para o significado de artes marciais </w:t>
       </w:r>
     </w:p>
     <w:p>
@@ -361,16 +304,14 @@
         </w:rPr>
         <w:t xml:space="preserve"> para a </w:t>
       </w:r>
-      <w:proofErr w:type="gramStart"/>
-      <w:r>
-        <w:rPr>
-          <w:color w:val="202122"/>
-          <w:sz w:val="21"/>
-          <w:shd w:val="clear" w:color="auto" w:fill="FFFFFF"/>
-        </w:rPr>
-        <w:t>pratica</w:t>
-      </w:r>
-      <w:proofErr w:type="gramEnd"/>
+      <w:r>
+        <w:rPr>
+          <w:color w:val="202122"/>
+          <w:sz w:val="21"/>
+          <w:shd w:val="clear" w:color="auto" w:fill="FFFFFF"/>
+        </w:rPr>
+        <w:t>prática</w:t>
+      </w:r>
       <w:r>
         <w:rPr>
           <w:color w:val="202122"/>
@@ -379,7 +320,6 @@
         </w:rPr>
         <w:t xml:space="preserve"> das artes marciais, mas as mais antigas seriam o kung-fu com mais de 5mil anos de prática na china, </w:t>
       </w:r>
-      <w:proofErr w:type="spellStart"/>
       <w:r>
         <w:rPr>
           <w:color w:val="202122"/>
@@ -388,7 +328,6 @@
         </w:rPr>
         <w:t>Kalaripayattu</w:t>
       </w:r>
-      <w:proofErr w:type="spellEnd"/>
       <w:r>
         <w:rPr>
           <w:color w:val="202122"/>
@@ -655,21 +594,6 @@
           <w:szCs w:val="22"/>
         </w:rPr>
         <w:t>Desejável</w:t>
-      </w:r>
-    </w:p>
-    <w:p>
-      <w:pPr>
-        <w:spacing w:line="360" w:lineRule="auto"/>
-        <w:jc w:val="both"/>
-        <w:rPr>
-          <w:szCs w:val="22"/>
-        </w:rPr>
-      </w:pPr>
-      <w:r>
-        <w:rPr>
-          <w:szCs w:val="22"/>
-        </w:rPr>
-        <w:t>- Localização de academias próximas</w:t>
       </w:r>
     </w:p>
     <w:p>

</xml_diff>